<commit_message>
Con-Ops updates with Thu
</commit_message>
<xml_diff>
--- a/Con-Ops.docx
+++ b/Con-Ops.docx
@@ -398,242 +398,342 @@
       </w:r>
       <w:proofErr w:type="spellEnd"/>
       <w:r>
-        <w:t xml:space="preserve"> powers up</w:t>
-      </w:r>
-    </w:p>
-    <w:p>
-      <w:pPr>
-        <w:pStyle w:val="ListParagraph"/>
-        <w:numPr>
-          <w:ilvl w:val="1"/>
-          <w:numId w:val="3"/>
-        </w:numPr>
-      </w:pPr>
-      <w:r>
-        <w:t xml:space="preserve">Are </w:t>
-      </w:r>
+        <w:t xml:space="preserve"> </w:t>
+      </w:r>
+      <w:r>
+        <w:t>powers up</w:t>
+      </w:r>
+    </w:p>
+    <w:p>
+      <w:pPr>
+        <w:pStyle w:val="ListParagraph"/>
+        <w:numPr>
+          <w:ilvl w:val="1"/>
+          <w:numId w:val="3"/>
+        </w:numPr>
+      </w:pPr>
       <w:proofErr w:type="spellStart"/>
       <w:r>
         <w:t>BDot</w:t>
       </w:r>
       <w:proofErr w:type="spellEnd"/>
       <w:r>
-        <w:t xml:space="preserve"> and MTQ talking</w:t>
-      </w:r>
-      <w:r>
-        <w:t>?</w:t>
+        <w:t xml:space="preserve"> automatic detumble (10 min)</w:t>
+      </w:r>
+    </w:p>
+    <w:p>
+      <w:pPr>
+        <w:pStyle w:val="ListParagraph"/>
+        <w:numPr>
+          <w:ilvl w:val="0"/>
+          <w:numId w:val="3"/>
+        </w:numPr>
+      </w:pPr>
+      <w:proofErr w:type="spellStart"/>
+      <w:r>
+        <w:t>BDot</w:t>
+      </w:r>
+      <w:proofErr w:type="spellEnd"/>
+      <w:r>
+        <w:t xml:space="preserve"> detumbles or enters sleep mode</w:t>
+      </w:r>
+    </w:p>
+    <w:p>
+      <w:pPr>
+        <w:pStyle w:val="ListParagraph"/>
+        <w:numPr>
+          <w:ilvl w:val="1"/>
+          <w:numId w:val="3"/>
+        </w:numPr>
+      </w:pPr>
+      <w:r>
+        <w:t xml:space="preserve">Check if </w:t>
+      </w:r>
+      <w:proofErr w:type="spellStart"/>
+      <w:r>
+        <w:t>BDot</w:t>
+      </w:r>
+      <w:proofErr w:type="spellEnd"/>
+      <w:r>
+        <w:t xml:space="preserve"> thinks it is tumbling</w:t>
+      </w:r>
+    </w:p>
+    <w:p>
+      <w:pPr>
+        <w:pStyle w:val="ListParagraph"/>
+        <w:numPr>
+          <w:ilvl w:val="1"/>
+          <w:numId w:val="3"/>
+        </w:numPr>
+      </w:pPr>
+      <w:r>
+        <w:t xml:space="preserve">Check </w:t>
+      </w:r>
+      <w:proofErr w:type="spellStart"/>
+      <w:r>
+        <w:t>BDot</w:t>
+      </w:r>
+      <w:proofErr w:type="spellEnd"/>
+      <w:r>
+        <w:t xml:space="preserve"> state (</w:t>
+      </w:r>
+      <w:r>
+        <w:t>SLEEP</w:t>
+      </w:r>
+      <w:r>
+        <w:t xml:space="preserve"> indicates it didn’t detumble)</w:t>
+      </w:r>
+    </w:p>
+    <w:p>
+      <w:pPr>
+        <w:pStyle w:val="ListParagraph"/>
+        <w:numPr>
+          <w:ilvl w:val="2"/>
+          <w:numId w:val="3"/>
+        </w:numPr>
+      </w:pPr>
+      <w:r>
+        <w:t>Look at angular rates (by mag readings, dipoles and variance)</w:t>
+      </w:r>
+    </w:p>
+    <w:p>
+      <w:pPr>
+        <w:pStyle w:val="ListParagraph"/>
+        <w:numPr>
+          <w:ilvl w:val="2"/>
+          <w:numId w:val="3"/>
+        </w:numPr>
+      </w:pPr>
+      <w:r>
+        <w:t xml:space="preserve">If the rates increased, consider </w:t>
+      </w:r>
+      <w:r>
+        <w:rPr>
+          <w:color w:val="FF0000"/>
+        </w:rPr>
+        <w:t>p</w:t>
+      </w:r>
+      <w:r>
+        <w:t xml:space="preserve">olarity </w:t>
+      </w:r>
+      <w:r>
+        <w:rPr>
+          <w:color w:val="FF0000"/>
+        </w:rPr>
+        <w:t>o</w:t>
+      </w:r>
+      <w:r>
+        <w:t xml:space="preserve">verride </w:t>
+      </w:r>
+      <w:r>
+        <w:rPr>
+          <w:color w:val="FF0000"/>
+        </w:rPr>
+        <w:t>p</w:t>
+      </w:r>
+      <w:r>
+        <w:t>rotocol</w:t>
+      </w:r>
+    </w:p>
+    <w:p>
+      <w:pPr>
+        <w:pStyle w:val="ListParagraph"/>
+        <w:numPr>
+          <w:ilvl w:val="1"/>
+          <w:numId w:val="3"/>
+        </w:numPr>
+      </w:pPr>
+      <w:r>
+        <w:t xml:space="preserve">Sanity check </w:t>
+      </w:r>
+      <w:proofErr w:type="spellStart"/>
+      <w:r>
+        <w:t>BDot</w:t>
+      </w:r>
+      <w:proofErr w:type="spellEnd"/>
+      <w:r>
+        <w:t xml:space="preserve"> magnetometer readings</w:t>
+      </w:r>
+    </w:p>
+    <w:p>
+      <w:pPr>
+        <w:pStyle w:val="ListParagraph"/>
+        <w:numPr>
+          <w:ilvl w:val="2"/>
+          <w:numId w:val="3"/>
+        </w:numPr>
+      </w:pPr>
+      <w:r>
+        <w:lastRenderedPageBreak/>
+        <w:t xml:space="preserve">Confirm that </w:t>
+      </w:r>
+      <w:proofErr w:type="spellStart"/>
+      <w:r>
+        <w:t>BDot</w:t>
+      </w:r>
+      <w:proofErr w:type="spellEnd"/>
+      <w:r>
+        <w:t xml:space="preserve"> mag readings are in the range of [X</w:t>
+      </w:r>
+      <w:proofErr w:type="gramStart"/>
+      <w:r>
+        <w:rPr>
+          <w:vertAlign w:val="subscript"/>
+        </w:rPr>
+        <w:t>1</w:t>
+      </w:r>
+      <w:r>
+        <w:t>,X</w:t>
+      </w:r>
+      <w:proofErr w:type="gramEnd"/>
+      <w:r>
+        <w:rPr>
+          <w:vertAlign w:val="subscript"/>
+        </w:rPr>
+        <w:t>2</w:t>
+      </w:r>
+      <w:r>
+        <w:t>]</w:t>
+      </w:r>
+    </w:p>
+    <w:p>
+      <w:pPr>
+        <w:pStyle w:val="ListParagraph"/>
+        <w:numPr>
+          <w:ilvl w:val="0"/>
+          <w:numId w:val="3"/>
+        </w:numPr>
+      </w:pPr>
+      <w:r>
+        <w:t xml:space="preserve">Run </w:t>
+      </w:r>
+      <w:proofErr w:type="spellStart"/>
+      <w:r>
+        <w:t>BDot</w:t>
+      </w:r>
+      <w:proofErr w:type="spellEnd"/>
+      <w:r>
+        <w:t xml:space="preserve"> again </w:t>
+      </w:r>
+      <w:r>
+        <w:t xml:space="preserve">if tumbling and correct polarity </w:t>
+      </w:r>
+      <w:r>
+        <w:t>(extend time)</w:t>
+      </w:r>
+    </w:p>
+    <w:p>
+      <w:pPr>
+        <w:pStyle w:val="ListParagraph"/>
+        <w:numPr>
+          <w:ilvl w:val="1"/>
+          <w:numId w:val="3"/>
+        </w:numPr>
+      </w:pPr>
+      <w:r>
+        <w:t xml:space="preserve">Repeat </w:t>
+      </w:r>
+      <w:r>
+        <w:t>a</w:t>
+      </w:r>
+      <w:r>
+        <w:t xml:space="preserve">, b </w:t>
+      </w:r>
+      <w:r>
+        <w:t>from above</w:t>
+      </w:r>
+    </w:p>
+    <w:p>
+      <w:pPr>
+        <w:pStyle w:val="ListParagraph"/>
+        <w:numPr>
+          <w:ilvl w:val="0"/>
+          <w:numId w:val="3"/>
+        </w:numPr>
+      </w:pPr>
+      <w:r>
+        <w:t xml:space="preserve">Turn on </w:t>
+      </w:r>
+      <w:proofErr w:type="spellStart"/>
+      <w:r>
+        <w:t>Estim</w:t>
+      </w:r>
+      <w:proofErr w:type="spellEnd"/>
+    </w:p>
+    <w:p>
+      <w:pPr>
+        <w:pStyle w:val="ListParagraph"/>
+        <w:numPr>
+          <w:ilvl w:val="1"/>
+          <w:numId w:val="3"/>
+        </w:numPr>
+      </w:pPr>
+      <w:r>
+        <w:t>Make sure that all rollcall gets down (bus isn’t choked)</w:t>
+      </w:r>
+    </w:p>
+    <w:p>
+      <w:pPr>
+        <w:pStyle w:val="ListParagraph"/>
+        <w:numPr>
+          <w:ilvl w:val="1"/>
+          <w:numId w:val="3"/>
+        </w:numPr>
+      </w:pPr>
+      <w:r>
+        <w:t>Sanity-check</w:t>
+      </w:r>
+      <w:r>
+        <w:t xml:space="preserve"> </w:t>
+      </w:r>
+      <w:proofErr w:type="spellStart"/>
+      <w:r>
+        <w:t>Sensorproc</w:t>
+      </w:r>
+      <w:proofErr w:type="spellEnd"/>
+      <w:r>
+        <w:t xml:space="preserve"> </w:t>
+      </w:r>
+      <w:r>
+        <w:t>magnetometer readings</w:t>
+      </w:r>
+      <w:r>
+        <w:t xml:space="preserve"> (range: [,])</w:t>
+      </w:r>
+    </w:p>
+    <w:p>
+      <w:pPr>
+        <w:pStyle w:val="ListParagraph"/>
+        <w:numPr>
+          <w:ilvl w:val="1"/>
+          <w:numId w:val="3"/>
+        </w:numPr>
+      </w:pPr>
+      <w:r>
+        <w:t>Check all 3 magnetometers against each other to determine if one is broken</w:t>
+      </w:r>
+    </w:p>
+    <w:p>
+      <w:pPr>
+        <w:pStyle w:val="ListParagraph"/>
+        <w:numPr>
+          <w:ilvl w:val="1"/>
+          <w:numId w:val="3"/>
+        </w:numPr>
+      </w:pPr>
+      <w:r>
+        <w:t xml:space="preserve">Choose a magnetometer for </w:t>
+      </w:r>
+      <w:proofErr w:type="spellStart"/>
+      <w:r>
+        <w:t>BDot</w:t>
+      </w:r>
+      <w:proofErr w:type="spellEnd"/>
+      <w:r>
+        <w:t xml:space="preserve"> to use</w:t>
       </w:r>
       <w:bookmarkStart w:id="0" w:name="_GoBack"/>
       <w:bookmarkEnd w:id="0"/>
-    </w:p>
-    <w:p>
-      <w:pPr>
-        <w:pStyle w:val="ListParagraph"/>
-        <w:numPr>
-          <w:ilvl w:val="0"/>
-          <w:numId w:val="3"/>
-        </w:numPr>
-      </w:pPr>
-      <w:proofErr w:type="spellStart"/>
-      <w:r>
-        <w:t>BDot</w:t>
-      </w:r>
-      <w:proofErr w:type="spellEnd"/>
-      <w:r>
-        <w:t xml:space="preserve"> detumbles or enters sleep mode</w:t>
-      </w:r>
-    </w:p>
-    <w:p>
-      <w:pPr>
-        <w:pStyle w:val="ListParagraph"/>
-        <w:numPr>
-          <w:ilvl w:val="1"/>
-          <w:numId w:val="3"/>
-        </w:numPr>
-      </w:pPr>
-      <w:r>
-        <w:t xml:space="preserve">Check if </w:t>
-      </w:r>
-      <w:proofErr w:type="spellStart"/>
-      <w:r>
-        <w:t>BDot</w:t>
-      </w:r>
-      <w:proofErr w:type="spellEnd"/>
-      <w:r>
-        <w:t xml:space="preserve"> thinks it is tumbling</w:t>
-      </w:r>
-    </w:p>
-    <w:p>
-      <w:pPr>
-        <w:pStyle w:val="ListParagraph"/>
-        <w:numPr>
-          <w:ilvl w:val="1"/>
-          <w:numId w:val="3"/>
-        </w:numPr>
-      </w:pPr>
-      <w:r>
-        <w:t xml:space="preserve">Check </w:t>
-      </w:r>
-      <w:proofErr w:type="spellStart"/>
-      <w:r>
-        <w:t>BDot</w:t>
-      </w:r>
-      <w:proofErr w:type="spellEnd"/>
-      <w:r>
-        <w:t xml:space="preserve"> state (</w:t>
-      </w:r>
-      <w:r>
-        <w:t>SLEEP</w:t>
-      </w:r>
-      <w:r>
-        <w:t xml:space="preserve"> indicates it didn’t detumble)</w:t>
-      </w:r>
-    </w:p>
-    <w:p>
-      <w:pPr>
-        <w:pStyle w:val="ListParagraph"/>
-        <w:numPr>
-          <w:ilvl w:val="1"/>
-          <w:numId w:val="3"/>
-        </w:numPr>
-      </w:pPr>
-      <w:r>
-        <w:t xml:space="preserve">Sanity check </w:t>
-      </w:r>
-      <w:proofErr w:type="spellStart"/>
-      <w:r>
-        <w:t>BDot</w:t>
-      </w:r>
-      <w:proofErr w:type="spellEnd"/>
-      <w:r>
-        <w:t xml:space="preserve"> magnetometer readings</w:t>
-      </w:r>
-    </w:p>
-    <w:p>
-      <w:pPr>
-        <w:pStyle w:val="ListParagraph"/>
-        <w:numPr>
-          <w:ilvl w:val="0"/>
-          <w:numId w:val="3"/>
-        </w:numPr>
-      </w:pPr>
-      <w:r>
-        <w:t xml:space="preserve">Run </w:t>
-      </w:r>
-      <w:proofErr w:type="spellStart"/>
-      <w:r>
-        <w:t>BDot</w:t>
-      </w:r>
-      <w:proofErr w:type="spellEnd"/>
-      <w:r>
-        <w:t xml:space="preserve"> again (extend time)</w:t>
-      </w:r>
-    </w:p>
-    <w:p>
-      <w:pPr>
-        <w:pStyle w:val="ListParagraph"/>
-        <w:numPr>
-          <w:ilvl w:val="1"/>
-          <w:numId w:val="3"/>
-        </w:numPr>
-      </w:pPr>
-      <w:r>
-        <w:t xml:space="preserve">Repeat </w:t>
-      </w:r>
-      <w:r>
-        <w:t>a, b from above</w:t>
-      </w:r>
-      <w:r>
-        <w:t xml:space="preserve"> </w:t>
-      </w:r>
-    </w:p>
-    <w:p>
-      <w:pPr>
-        <w:pStyle w:val="ListParagraph"/>
-        <w:numPr>
-          <w:ilvl w:val="0"/>
-          <w:numId w:val="3"/>
-        </w:numPr>
-      </w:pPr>
-      <w:r>
-        <w:lastRenderedPageBreak/>
-        <w:t xml:space="preserve">Turn on </w:t>
-      </w:r>
-      <w:proofErr w:type="spellStart"/>
-      <w:r>
-        <w:t>Estim</w:t>
-      </w:r>
-      <w:proofErr w:type="spellEnd"/>
-    </w:p>
-    <w:p>
-      <w:pPr>
-        <w:pStyle w:val="ListParagraph"/>
-        <w:numPr>
-          <w:ilvl w:val="1"/>
-          <w:numId w:val="3"/>
-        </w:numPr>
-      </w:pPr>
-      <w:r>
-        <w:t>Make sure that all rollcall gets down (bus isn’t choked)</w:t>
-      </w:r>
-    </w:p>
-    <w:p>
-      <w:pPr>
-        <w:pStyle w:val="ListParagraph"/>
-        <w:numPr>
-          <w:ilvl w:val="1"/>
-          <w:numId w:val="3"/>
-        </w:numPr>
-      </w:pPr>
-      <w:r>
-        <w:t>Sanity-check</w:t>
-      </w:r>
-      <w:r>
-        <w:t xml:space="preserve"> </w:t>
-      </w:r>
-      <w:proofErr w:type="spellStart"/>
-      <w:r>
-        <w:t>Sensorproc</w:t>
-      </w:r>
-      <w:proofErr w:type="spellEnd"/>
-      <w:r>
-        <w:t xml:space="preserve"> </w:t>
-      </w:r>
-      <w:r>
-        <w:t>magnetometer readings</w:t>
-      </w:r>
-    </w:p>
-    <w:p>
-      <w:pPr>
-        <w:pStyle w:val="ListParagraph"/>
-        <w:numPr>
-          <w:ilvl w:val="1"/>
-          <w:numId w:val="3"/>
-        </w:numPr>
-      </w:pPr>
-      <w:r>
-        <w:t>Check all 3 magnetometers against each other to determine if one is broken</w:t>
-      </w:r>
-    </w:p>
-    <w:p>
-      <w:pPr>
-        <w:pStyle w:val="ListParagraph"/>
-        <w:numPr>
-          <w:ilvl w:val="1"/>
-          <w:numId w:val="3"/>
-        </w:numPr>
-      </w:pPr>
-      <w:r>
-        <w:t xml:space="preserve">Choose a magnetometer for </w:t>
-      </w:r>
-      <w:proofErr w:type="spellStart"/>
-      <w:r>
-        <w:t>BDot</w:t>
-      </w:r>
-      <w:proofErr w:type="spellEnd"/>
-      <w:r>
-        <w:t xml:space="preserve"> to use</w:t>
-      </w:r>
     </w:p>
     <w:p>
       <w:pPr>
@@ -2136,7 +2236,7 @@
 </file>
 
 <file path=customXml/itemProps1.xml><?xml version="1.0" encoding="utf-8"?>
-<ds:datastoreItem xmlns:ds="http://schemas.openxmlformats.org/officeDocument/2006/customXml" ds:itemID="{727421B3-5FAB-4AA9-835F-91345905509F}">
+<ds:datastoreItem xmlns:ds="http://schemas.openxmlformats.org/officeDocument/2006/customXml" ds:itemID="{949CB36B-EFA7-491F-B091-5E0CB3FC044F}">
   <ds:schemaRefs>
     <ds:schemaRef ds:uri="http://schemas.openxmlformats.org/officeDocument/2006/bibliography"/>
   </ds:schemaRefs>

</xml_diff>